<commit_message>
Separation of API calls into their own methods
</commit_message>
<xml_diff>
--- a/Steam Tag.docx
+++ b/Steam Tag.docx
@@ -2429,7 +2429,31 @@
           <w:sz w:val="22"/>
           <w:szCs w:val="22"/>
         </w:rPr>
-        <w:t>8. Post-launch:</w:t>
+        <w:t xml:space="preserve">8. </w:t>
+      </w:r>
+      <w:proofErr w:type="gramStart"/>
+      <w:r>
+        <w:rPr>
+          <w:rStyle w:val="normaltextrun"/>
+          <w:rFonts w:ascii="Calibri" w:hAnsi="Calibri" w:cs="Calibri"/>
+          <w:b/>
+          <w:bCs/>
+          <w:sz w:val="22"/>
+          <w:szCs w:val="22"/>
+        </w:rPr>
+        <w:t>Post-launch</w:t>
+      </w:r>
+      <w:proofErr w:type="gramEnd"/>
+      <w:r>
+        <w:rPr>
+          <w:rStyle w:val="normaltextrun"/>
+          <w:rFonts w:ascii="Calibri" w:hAnsi="Calibri" w:cs="Calibri"/>
+          <w:b/>
+          <w:bCs/>
+          <w:sz w:val="22"/>
+          <w:szCs w:val="22"/>
+        </w:rPr>
+        <w:t>:</w:t>
       </w:r>
       <w:r>
         <w:rPr>
@@ -2730,9 +2754,15 @@
           <w:numId w:val="31"/>
         </w:numPr>
         <w:spacing w:after="0"/>
-      </w:pPr>
-      <w:r>
-        <w:t>name (varchar): Name of the game.</w:t>
+        <w:rPr>
+          <w:highlight w:val="yellow"/>
+        </w:rPr>
+      </w:pPr>
+      <w:r>
+        <w:rPr>
+          <w:highlight w:val="yellow"/>
+        </w:rPr>
+        <w:t>type (varchar): Product type</w:t>
       </w:r>
     </w:p>
     <w:p>
@@ -2745,7 +2775,7 @@
         <w:spacing w:after="0"/>
       </w:pPr>
       <w:r>
-        <w:t>is_free (bit): Whether the game is free (1) or not (0).</w:t>
+        <w:t>name (varchar): Name of the game.</w:t>
       </w:r>
     </w:p>
     <w:p>
@@ -2758,7 +2788,7 @@
         <w:spacing w:after="0"/>
       </w:pPr>
       <w:r>
-        <w:t>detailed_description (text): Detailed description of the game.</w:t>
+        <w:t>is_free (bit): Whether the game is free (1) or not (0).</w:t>
       </w:r>
     </w:p>
     <w:p>
@@ -2771,7 +2801,7 @@
         <w:spacing w:after="0"/>
       </w:pPr>
       <w:r>
-        <w:t>about_the_game (text): Information about the game.</w:t>
+        <w:t>detailed_description (text): Detailed description of the game.</w:t>
       </w:r>
     </w:p>
     <w:p>
@@ -2784,7 +2814,7 @@
         <w:spacing w:after="0"/>
       </w:pPr>
       <w:r>
-        <w:t>short_description (varchar): Short description of the game.</w:t>
+        <w:t>about_the_game (text): Information about the game.</w:t>
       </w:r>
     </w:p>
     <w:p>
@@ -2797,7 +2827,7 @@
         <w:spacing w:after="0"/>
       </w:pPr>
       <w:r>
-        <w:t>header_image (varchar): URL of the header image for the game.</w:t>
+        <w:t>short_description (varchar): Short description of the game.</w:t>
       </w:r>
     </w:p>
     <w:p>
@@ -2810,7 +2840,7 @@
         <w:spacing w:after="0"/>
       </w:pPr>
       <w:r>
-        <w:t>release_date (date): Release date of the game.</w:t>
+        <w:t>header_image (varchar): URL of the header image for the game.</w:t>
       </w:r>
     </w:p>
     <w:p>
@@ -2823,6 +2853,19 @@
         <w:spacing w:after="0"/>
       </w:pPr>
       <w:r>
+        <w:t>release_date (date): Release date of the game.</w:t>
+      </w:r>
+    </w:p>
+    <w:p>
+      <w:pPr>
+        <w:pStyle w:val="ListParagraph"/>
+        <w:numPr>
+          <w:ilvl w:val="1"/>
+          <w:numId w:val="31"/>
+        </w:numPr>
+        <w:spacing w:after="0"/>
+      </w:pPr>
+      <w:r>
         <w:t>total_recommendations (int): Total number of recommendations for the game.</w:t>
       </w:r>
     </w:p>
@@ -2885,7 +2928,6 @@
         <w:spacing w:after="0"/>
       </w:pPr>
       <w:r>
-        <w:lastRenderedPageBreak/>
         <w:t>Publishers:</w:t>
       </w:r>
     </w:p>
@@ -3366,7 +3408,114 @@
         <w:t>mp4_max (varchar): The URL of the MP4 format movie at the highest resolution.</w:t>
       </w:r>
     </w:p>
+    <w:p>
+      <w:pPr>
+        <w:spacing w:after="0"/>
+      </w:pPr>
+      <w:proofErr w:type="spellStart"/>
+      <w:r>
+        <w:t>header_image</w:t>
+      </w:r>
+      <w:proofErr w:type="spellEnd"/>
+      <w:r>
+        <w:t xml:space="preserve"> (varchar): The URL of the header image</w:t>
+      </w:r>
+    </w:p>
+    <w:p>
+      <w:pPr>
+        <w:spacing w:after="0"/>
+      </w:pPr>
+      <w:r>
+        <w:t>highlight</w:t>
+      </w:r>
+      <w:r>
+        <w:t xml:space="preserve"> (bool): true or false whether the video is highl</w:t>
+      </w:r>
+      <w:r>
+        <w:t>ighted</w:t>
+      </w:r>
+    </w:p>
+    <w:p>
+      <w:r>
+        <w:t>type (varchar): Product type</w:t>
+      </w:r>
+    </w:p>
+    <w:p>
+      <w:r>
+        <w:t xml:space="preserve">recommendations": </w:t>
+      </w:r>
+      <w:proofErr w:type="gramStart"/>
+      <w:r>
+        <w:t>{ "</w:t>
+      </w:r>
+      <w:proofErr w:type="gramEnd"/>
+      <w:r>
+        <w:t>total": 133542</w:t>
+      </w:r>
+      <w:r>
+        <w:t xml:space="preserve"> }</w:t>
+      </w:r>
+      <w:r>
+        <w:tab/>
+      </w:r>
+    </w:p>
     <w:p/>
+    <w:p>
+      <w:pPr>
+        <w:pStyle w:val="Heading1"/>
+      </w:pPr>
+      <w:r>
+        <w:lastRenderedPageBreak/>
+        <w:t>Issues</w:t>
+      </w:r>
+    </w:p>
+    <w:p>
+      <w:pPr>
+        <w:pStyle w:val="ListParagraph"/>
+        <w:numPr>
+          <w:ilvl w:val="0"/>
+          <w:numId w:val="32"/>
+        </w:numPr>
+      </w:pPr>
+      <w:r>
+        <w:t>API request service down</w:t>
+      </w:r>
+    </w:p>
+    <w:p>
+      <w:pPr>
+        <w:pStyle w:val="ListParagraph"/>
+        <w:numPr>
+          <w:ilvl w:val="0"/>
+          <w:numId w:val="32"/>
+        </w:numPr>
+      </w:pPr>
+      <w:r>
+        <w:t xml:space="preserve">Total recommendations stored in different </w:t>
+      </w:r>
+      <w:proofErr w:type="spellStart"/>
+      <w:r>
+        <w:t>api</w:t>
+      </w:r>
+      <w:proofErr w:type="spellEnd"/>
+      <w:r>
+        <w:t xml:space="preserve"> call to game details</w:t>
+      </w:r>
+    </w:p>
+    <w:p>
+      <w:pPr>
+        <w:pStyle w:val="ListParagraph"/>
+        <w:numPr>
+          <w:ilvl w:val="0"/>
+          <w:numId w:val="32"/>
+        </w:numPr>
+      </w:pPr>
+      <w:r>
+        <w:t>Max requests of reviews limited to 100</w:t>
+      </w:r>
+      <w:r>
+        <w:tab/>
+      </w:r>
+    </w:p>
     <w:sectPr>
       <w:pgSz w:w="11906" w:h="16838"/>
       <w:pgMar w:top="720" w:right="720" w:bottom="720" w:left="720" w:header="708" w:footer="708" w:gutter="0"/>
@@ -3881,6 +4030,119 @@
     </w:lvl>
   </w:abstractNum>
   <w:abstractNum w:abstractNumId="4" w15:restartNumberingAfterBreak="0">
+    <w:nsid w:val="1F8C7D13"/>
+    <w:multiLevelType w:val="hybridMultilevel"/>
+    <w:tmpl w:val="08CE45B0"/>
+    <w:lvl w:ilvl="0" w:tplc="0C090001">
+      <w:start w:val="1"/>
+      <w:numFmt w:val="bullet"/>
+      <w:lvlText w:val=""/>
+      <w:lvlJc w:val="left"/>
+      <w:pPr>
+        <w:ind w:left="720" w:hanging="360"/>
+      </w:pPr>
+      <w:rPr>
+        <w:rFonts w:ascii="Symbol" w:hAnsi="Symbol" w:hint="default"/>
+      </w:rPr>
+    </w:lvl>
+    <w:lvl w:ilvl="1" w:tplc="0C090003" w:tentative="1">
+      <w:start w:val="1"/>
+      <w:numFmt w:val="bullet"/>
+      <w:lvlText w:val="o"/>
+      <w:lvlJc w:val="left"/>
+      <w:pPr>
+        <w:ind w:left="1440" w:hanging="360"/>
+      </w:pPr>
+      <w:rPr>
+        <w:rFonts w:ascii="Courier New" w:hAnsi="Courier New" w:cs="Courier New" w:hint="default"/>
+      </w:rPr>
+    </w:lvl>
+    <w:lvl w:ilvl="2" w:tplc="0C090005" w:tentative="1">
+      <w:start w:val="1"/>
+      <w:numFmt w:val="bullet"/>
+      <w:lvlText w:val=""/>
+      <w:lvlJc w:val="left"/>
+      <w:pPr>
+        <w:ind w:left="2160" w:hanging="360"/>
+      </w:pPr>
+      <w:rPr>
+        <w:rFonts w:ascii="Wingdings" w:hAnsi="Wingdings" w:hint="default"/>
+      </w:rPr>
+    </w:lvl>
+    <w:lvl w:ilvl="3" w:tplc="0C090001" w:tentative="1">
+      <w:start w:val="1"/>
+      <w:numFmt w:val="bullet"/>
+      <w:lvlText w:val=""/>
+      <w:lvlJc w:val="left"/>
+      <w:pPr>
+        <w:ind w:left="2880" w:hanging="360"/>
+      </w:pPr>
+      <w:rPr>
+        <w:rFonts w:ascii="Symbol" w:hAnsi="Symbol" w:hint="default"/>
+      </w:rPr>
+    </w:lvl>
+    <w:lvl w:ilvl="4" w:tplc="0C090003" w:tentative="1">
+      <w:start w:val="1"/>
+      <w:numFmt w:val="bullet"/>
+      <w:lvlText w:val="o"/>
+      <w:lvlJc w:val="left"/>
+      <w:pPr>
+        <w:ind w:left="3600" w:hanging="360"/>
+      </w:pPr>
+      <w:rPr>
+        <w:rFonts w:ascii="Courier New" w:hAnsi="Courier New" w:cs="Courier New" w:hint="default"/>
+      </w:rPr>
+    </w:lvl>
+    <w:lvl w:ilvl="5" w:tplc="0C090005" w:tentative="1">
+      <w:start w:val="1"/>
+      <w:numFmt w:val="bullet"/>
+      <w:lvlText w:val=""/>
+      <w:lvlJc w:val="left"/>
+      <w:pPr>
+        <w:ind w:left="4320" w:hanging="360"/>
+      </w:pPr>
+      <w:rPr>
+        <w:rFonts w:ascii="Wingdings" w:hAnsi="Wingdings" w:hint="default"/>
+      </w:rPr>
+    </w:lvl>
+    <w:lvl w:ilvl="6" w:tplc="0C090001" w:tentative="1">
+      <w:start w:val="1"/>
+      <w:numFmt w:val="bullet"/>
+      <w:lvlText w:val=""/>
+      <w:lvlJc w:val="left"/>
+      <w:pPr>
+        <w:ind w:left="5040" w:hanging="360"/>
+      </w:pPr>
+      <w:rPr>
+        <w:rFonts w:ascii="Symbol" w:hAnsi="Symbol" w:hint="default"/>
+      </w:rPr>
+    </w:lvl>
+    <w:lvl w:ilvl="7" w:tplc="0C090003" w:tentative="1">
+      <w:start w:val="1"/>
+      <w:numFmt w:val="bullet"/>
+      <w:lvlText w:val="o"/>
+      <w:lvlJc w:val="left"/>
+      <w:pPr>
+        <w:ind w:left="5760" w:hanging="360"/>
+      </w:pPr>
+      <w:rPr>
+        <w:rFonts w:ascii="Courier New" w:hAnsi="Courier New" w:cs="Courier New" w:hint="default"/>
+      </w:rPr>
+    </w:lvl>
+    <w:lvl w:ilvl="8" w:tplc="0C090005" w:tentative="1">
+      <w:start w:val="1"/>
+      <w:numFmt w:val="bullet"/>
+      <w:lvlText w:val=""/>
+      <w:lvlJc w:val="left"/>
+      <w:pPr>
+        <w:ind w:left="6480" w:hanging="360"/>
+      </w:pPr>
+      <w:rPr>
+        <w:rFonts w:ascii="Wingdings" w:hAnsi="Wingdings" w:hint="default"/>
+      </w:rPr>
+    </w:lvl>
+  </w:abstractNum>
+  <w:abstractNum w:abstractNumId="5" w15:restartNumberingAfterBreak="0">
     <w:nsid w:val="235A7374"/>
     <w:multiLevelType w:val="hybridMultilevel"/>
     <w:tmpl w:val="F9F60F18"/>
@@ -3966,7 +4228,7 @@
       </w:pPr>
     </w:lvl>
   </w:abstractNum>
-  <w:abstractNum w:abstractNumId="5" w15:restartNumberingAfterBreak="0">
+  <w:abstractNum w:abstractNumId="6" w15:restartNumberingAfterBreak="0">
     <w:nsid w:val="26EF5DF9"/>
     <w:multiLevelType w:val="hybridMultilevel"/>
     <w:tmpl w:val="C188F3B4"/>
@@ -4079,7 +4341,7 @@
       </w:rPr>
     </w:lvl>
   </w:abstractNum>
-  <w:abstractNum w:abstractNumId="6" w15:restartNumberingAfterBreak="0">
+  <w:abstractNum w:abstractNumId="7" w15:restartNumberingAfterBreak="0">
     <w:nsid w:val="2BCA1906"/>
     <w:multiLevelType w:val="multilevel"/>
     <w:tmpl w:val="5860D474"/>
@@ -4192,7 +4454,7 @@
       </w:pPr>
     </w:lvl>
   </w:abstractNum>
-  <w:abstractNum w:abstractNumId="7" w15:restartNumberingAfterBreak="0">
+  <w:abstractNum w:abstractNumId="8" w15:restartNumberingAfterBreak="0">
     <w:nsid w:val="2BD36C97"/>
     <w:multiLevelType w:val="multilevel"/>
     <w:tmpl w:val="462802C8"/>
@@ -4341,7 +4603,7 @@
       </w:rPr>
     </w:lvl>
   </w:abstractNum>
-  <w:abstractNum w:abstractNumId="8" w15:restartNumberingAfterBreak="0">
+  <w:abstractNum w:abstractNumId="9" w15:restartNumberingAfterBreak="0">
     <w:nsid w:val="30305306"/>
     <w:multiLevelType w:val="hybridMultilevel"/>
     <w:tmpl w:val="84564B04"/>
@@ -4454,7 +4716,7 @@
       </w:rPr>
     </w:lvl>
   </w:abstractNum>
-  <w:abstractNum w:abstractNumId="9" w15:restartNumberingAfterBreak="0">
+  <w:abstractNum w:abstractNumId="10" w15:restartNumberingAfterBreak="0">
     <w:nsid w:val="30CB0BB3"/>
     <w:multiLevelType w:val="hybridMultilevel"/>
     <w:tmpl w:val="0442B782"/>
@@ -4567,7 +4829,7 @@
       </w:rPr>
     </w:lvl>
   </w:abstractNum>
-  <w:abstractNum w:abstractNumId="10" w15:restartNumberingAfterBreak="0">
+  <w:abstractNum w:abstractNumId="11" w15:restartNumberingAfterBreak="0">
     <w:nsid w:val="34892BD1"/>
     <w:multiLevelType w:val="hybridMultilevel"/>
     <w:tmpl w:val="40E05944"/>
@@ -4680,7 +4942,7 @@
       </w:rPr>
     </w:lvl>
   </w:abstractNum>
-  <w:abstractNum w:abstractNumId="11" w15:restartNumberingAfterBreak="0">
+  <w:abstractNum w:abstractNumId="12" w15:restartNumberingAfterBreak="0">
     <w:nsid w:val="36A217BF"/>
     <w:multiLevelType w:val="multilevel"/>
     <w:tmpl w:val="62EC8442"/>
@@ -4829,7 +5091,7 @@
       </w:rPr>
     </w:lvl>
   </w:abstractNum>
-  <w:abstractNum w:abstractNumId="12" w15:restartNumberingAfterBreak="0">
+  <w:abstractNum w:abstractNumId="13" w15:restartNumberingAfterBreak="0">
     <w:nsid w:val="45674382"/>
     <w:multiLevelType w:val="hybridMultilevel"/>
     <w:tmpl w:val="4A0283CA"/>
@@ -4942,7 +5204,7 @@
       </w:rPr>
     </w:lvl>
   </w:abstractNum>
-  <w:abstractNum w:abstractNumId="13" w15:restartNumberingAfterBreak="0">
+  <w:abstractNum w:abstractNumId="14" w15:restartNumberingAfterBreak="0">
     <w:nsid w:val="472C1CF0"/>
     <w:multiLevelType w:val="multilevel"/>
     <w:tmpl w:val="D3D42286"/>
@@ -5055,7 +5317,7 @@
       </w:pPr>
     </w:lvl>
   </w:abstractNum>
-  <w:abstractNum w:abstractNumId="14" w15:restartNumberingAfterBreak="0">
+  <w:abstractNum w:abstractNumId="15" w15:restartNumberingAfterBreak="0">
     <w:nsid w:val="4A3F143B"/>
     <w:multiLevelType w:val="multilevel"/>
     <w:tmpl w:val="8B107180"/>
@@ -5168,7 +5430,7 @@
       </w:pPr>
     </w:lvl>
   </w:abstractNum>
-  <w:abstractNum w:abstractNumId="15" w15:restartNumberingAfterBreak="0">
+  <w:abstractNum w:abstractNumId="16" w15:restartNumberingAfterBreak="0">
     <w:nsid w:val="4A5C6F8A"/>
     <w:multiLevelType w:val="multilevel"/>
     <w:tmpl w:val="8BB4F314"/>
@@ -5281,7 +5543,7 @@
       </w:pPr>
     </w:lvl>
   </w:abstractNum>
-  <w:abstractNum w:abstractNumId="16" w15:restartNumberingAfterBreak="0">
+  <w:abstractNum w:abstractNumId="17" w15:restartNumberingAfterBreak="0">
     <w:nsid w:val="4AAA136E"/>
     <w:multiLevelType w:val="multilevel"/>
     <w:tmpl w:val="81982D1A"/>
@@ -5421,7 +5683,7 @@
       </w:rPr>
     </w:lvl>
   </w:abstractNum>
-  <w:abstractNum w:abstractNumId="17" w15:restartNumberingAfterBreak="0">
+  <w:abstractNum w:abstractNumId="18" w15:restartNumberingAfterBreak="0">
     <w:nsid w:val="4C756F16"/>
     <w:multiLevelType w:val="multilevel"/>
     <w:tmpl w:val="DD6ABE3A"/>
@@ -5570,7 +5832,7 @@
       </w:rPr>
     </w:lvl>
   </w:abstractNum>
-  <w:abstractNum w:abstractNumId="18" w15:restartNumberingAfterBreak="0">
+  <w:abstractNum w:abstractNumId="19" w15:restartNumberingAfterBreak="0">
     <w:nsid w:val="4E5C6487"/>
     <w:multiLevelType w:val="multilevel"/>
     <w:tmpl w:val="C9823A54"/>
@@ -5683,7 +5945,7 @@
       </w:pPr>
     </w:lvl>
   </w:abstractNum>
-  <w:abstractNum w:abstractNumId="19" w15:restartNumberingAfterBreak="0">
+  <w:abstractNum w:abstractNumId="20" w15:restartNumberingAfterBreak="0">
     <w:nsid w:val="59654605"/>
     <w:multiLevelType w:val="multilevel"/>
     <w:tmpl w:val="76E6C710"/>
@@ -5829,7 +6091,7 @@
       </w:rPr>
     </w:lvl>
   </w:abstractNum>
-  <w:abstractNum w:abstractNumId="20" w15:restartNumberingAfterBreak="0">
+  <w:abstractNum w:abstractNumId="21" w15:restartNumberingAfterBreak="0">
     <w:nsid w:val="598C15AB"/>
     <w:multiLevelType w:val="multilevel"/>
     <w:tmpl w:val="F4B43DC2"/>
@@ -5942,7 +6204,7 @@
       </w:pPr>
     </w:lvl>
   </w:abstractNum>
-  <w:abstractNum w:abstractNumId="21" w15:restartNumberingAfterBreak="0">
+  <w:abstractNum w:abstractNumId="22" w15:restartNumberingAfterBreak="0">
     <w:nsid w:val="643C118C"/>
     <w:multiLevelType w:val="hybridMultilevel"/>
     <w:tmpl w:val="D08E7D5A"/>
@@ -6028,7 +6290,7 @@
       </w:pPr>
     </w:lvl>
   </w:abstractNum>
-  <w:abstractNum w:abstractNumId="22" w15:restartNumberingAfterBreak="0">
+  <w:abstractNum w:abstractNumId="23" w15:restartNumberingAfterBreak="0">
     <w:nsid w:val="64513B12"/>
     <w:multiLevelType w:val="multilevel"/>
     <w:tmpl w:val="C62066E6"/>
@@ -6177,7 +6439,7 @@
       </w:rPr>
     </w:lvl>
   </w:abstractNum>
-  <w:abstractNum w:abstractNumId="23" w15:restartNumberingAfterBreak="0">
+  <w:abstractNum w:abstractNumId="24" w15:restartNumberingAfterBreak="0">
     <w:nsid w:val="6A8945B2"/>
     <w:multiLevelType w:val="multilevel"/>
     <w:tmpl w:val="0936CF0E"/>
@@ -6326,7 +6588,7 @@
       </w:rPr>
     </w:lvl>
   </w:abstractNum>
-  <w:abstractNum w:abstractNumId="24" w15:restartNumberingAfterBreak="0">
+  <w:abstractNum w:abstractNumId="25" w15:restartNumberingAfterBreak="0">
     <w:nsid w:val="6B4D3790"/>
     <w:multiLevelType w:val="hybridMultilevel"/>
     <w:tmpl w:val="7F3A308A"/>
@@ -6439,7 +6701,7 @@
       </w:rPr>
     </w:lvl>
   </w:abstractNum>
-  <w:abstractNum w:abstractNumId="25" w15:restartNumberingAfterBreak="0">
+  <w:abstractNum w:abstractNumId="26" w15:restartNumberingAfterBreak="0">
     <w:nsid w:val="6B5907C3"/>
     <w:multiLevelType w:val="multilevel"/>
     <w:tmpl w:val="C5C22626"/>
@@ -6588,7 +6850,7 @@
       </w:rPr>
     </w:lvl>
   </w:abstractNum>
-  <w:abstractNum w:abstractNumId="26" w15:restartNumberingAfterBreak="0">
+  <w:abstractNum w:abstractNumId="27" w15:restartNumberingAfterBreak="0">
     <w:nsid w:val="711D47C2"/>
     <w:multiLevelType w:val="hybridMultilevel"/>
     <w:tmpl w:val="EDD4913E"/>
@@ -6701,7 +6963,7 @@
       </w:rPr>
     </w:lvl>
   </w:abstractNum>
-  <w:abstractNum w:abstractNumId="27" w15:restartNumberingAfterBreak="0">
+  <w:abstractNum w:abstractNumId="28" w15:restartNumberingAfterBreak="0">
     <w:nsid w:val="74343C04"/>
     <w:multiLevelType w:val="multilevel"/>
     <w:tmpl w:val="76E6C710"/>
@@ -6817,7 +7079,7 @@
       </w:pPr>
     </w:lvl>
   </w:abstractNum>
-  <w:abstractNum w:abstractNumId="28" w15:restartNumberingAfterBreak="0">
+  <w:abstractNum w:abstractNumId="29" w15:restartNumberingAfterBreak="0">
     <w:nsid w:val="74553AF4"/>
     <w:multiLevelType w:val="multilevel"/>
     <w:tmpl w:val="AFCEF2C2"/>
@@ -6966,7 +7228,7 @@
       </w:rPr>
     </w:lvl>
   </w:abstractNum>
-  <w:abstractNum w:abstractNumId="29" w15:restartNumberingAfterBreak="0">
+  <w:abstractNum w:abstractNumId="30" w15:restartNumberingAfterBreak="0">
     <w:nsid w:val="7B66593B"/>
     <w:multiLevelType w:val="multilevel"/>
     <w:tmpl w:val="ED600248"/>
@@ -7079,7 +7341,7 @@
       </w:pPr>
     </w:lvl>
   </w:abstractNum>
-  <w:abstractNum w:abstractNumId="30" w15:restartNumberingAfterBreak="0">
+  <w:abstractNum w:abstractNumId="31" w15:restartNumberingAfterBreak="0">
     <w:nsid w:val="7CE06796"/>
     <w:multiLevelType w:val="multilevel"/>
     <w:tmpl w:val="76E6C710"/>
@@ -7226,79 +7488,79 @@
     </w:lvl>
   </w:abstractNum>
   <w:num w:numId="1" w16cid:durableId="2072774713">
-    <w:abstractNumId w:val="8"/>
+    <w:abstractNumId w:val="9"/>
   </w:num>
   <w:num w:numId="2" w16cid:durableId="1082217244">
-    <w:abstractNumId w:val="9"/>
+    <w:abstractNumId w:val="10"/>
   </w:num>
   <w:num w:numId="3" w16cid:durableId="1111972507">
-    <w:abstractNumId w:val="12"/>
+    <w:abstractNumId w:val="13"/>
   </w:num>
   <w:num w:numId="4" w16cid:durableId="909732975">
-    <w:abstractNumId w:val="10"/>
+    <w:abstractNumId w:val="11"/>
   </w:num>
   <w:num w:numId="5" w16cid:durableId="753816267">
-    <w:abstractNumId w:val="26"/>
+    <w:abstractNumId w:val="27"/>
   </w:num>
   <w:num w:numId="6" w16cid:durableId="845628714">
-    <w:abstractNumId w:val="5"/>
+    <w:abstractNumId w:val="6"/>
   </w:num>
   <w:num w:numId="7" w16cid:durableId="267588414">
     <w:abstractNumId w:val="0"/>
   </w:num>
   <w:num w:numId="8" w16cid:durableId="1572540339">
-    <w:abstractNumId w:val="19"/>
+    <w:abstractNumId w:val="20"/>
   </w:num>
   <w:num w:numId="9" w16cid:durableId="1769933641">
-    <w:abstractNumId w:val="6"/>
+    <w:abstractNumId w:val="7"/>
   </w:num>
   <w:num w:numId="10" w16cid:durableId="583954517">
     <w:abstractNumId w:val="2"/>
   </w:num>
   <w:num w:numId="11" w16cid:durableId="1137993180">
-    <w:abstractNumId w:val="25"/>
+    <w:abstractNumId w:val="26"/>
   </w:num>
   <w:num w:numId="12" w16cid:durableId="100417706">
+    <w:abstractNumId w:val="30"/>
+  </w:num>
+  <w:num w:numId="13" w16cid:durableId="160317253">
+    <w:abstractNumId w:val="24"/>
+  </w:num>
+  <w:num w:numId="14" w16cid:durableId="123499153">
+    <w:abstractNumId w:val="15"/>
+  </w:num>
+  <w:num w:numId="15" w16cid:durableId="1935892557">
+    <w:abstractNumId w:val="23"/>
+  </w:num>
+  <w:num w:numId="16" w16cid:durableId="655299723">
+    <w:abstractNumId w:val="21"/>
+  </w:num>
+  <w:num w:numId="17" w16cid:durableId="1082871798">
+    <w:abstractNumId w:val="18"/>
+  </w:num>
+  <w:num w:numId="18" w16cid:durableId="1705324189">
+    <w:abstractNumId w:val="14"/>
+  </w:num>
+  <w:num w:numId="19" w16cid:durableId="1863351613">
+    <w:abstractNumId w:val="8"/>
+  </w:num>
+  <w:num w:numId="20" w16cid:durableId="1766540033">
+    <w:abstractNumId w:val="19"/>
+  </w:num>
+  <w:num w:numId="21" w16cid:durableId="840119268">
+    <w:abstractNumId w:val="12"/>
+  </w:num>
+  <w:num w:numId="22" w16cid:durableId="1732269651">
+    <w:abstractNumId w:val="16"/>
+  </w:num>
+  <w:num w:numId="23" w16cid:durableId="1696539213">
     <w:abstractNumId w:val="29"/>
   </w:num>
-  <w:num w:numId="13" w16cid:durableId="160317253">
-    <w:abstractNumId w:val="23"/>
-  </w:num>
-  <w:num w:numId="14" w16cid:durableId="123499153">
-    <w:abstractNumId w:val="14"/>
-  </w:num>
-  <w:num w:numId="15" w16cid:durableId="1935892557">
-    <w:abstractNumId w:val="22"/>
-  </w:num>
-  <w:num w:numId="16" w16cid:durableId="655299723">
-    <w:abstractNumId w:val="20"/>
-  </w:num>
-  <w:num w:numId="17" w16cid:durableId="1082871798">
-    <w:abstractNumId w:val="17"/>
-  </w:num>
-  <w:num w:numId="18" w16cid:durableId="1705324189">
-    <w:abstractNumId w:val="13"/>
-  </w:num>
-  <w:num w:numId="19" w16cid:durableId="1863351613">
-    <w:abstractNumId w:val="7"/>
-  </w:num>
-  <w:num w:numId="20" w16cid:durableId="1766540033">
-    <w:abstractNumId w:val="18"/>
-  </w:num>
-  <w:num w:numId="21" w16cid:durableId="840119268">
-    <w:abstractNumId w:val="11"/>
-  </w:num>
-  <w:num w:numId="22" w16cid:durableId="1732269651">
-    <w:abstractNumId w:val="15"/>
-  </w:num>
-  <w:num w:numId="23" w16cid:durableId="1696539213">
-    <w:abstractNumId w:val="28"/>
-  </w:num>
   <w:num w:numId="24" w16cid:durableId="235552714">
-    <w:abstractNumId w:val="30"/>
+    <w:abstractNumId w:val="31"/>
   </w:num>
   <w:num w:numId="25" w16cid:durableId="839348796">
-    <w:abstractNumId w:val="27"/>
+    <w:abstractNumId w:val="28"/>
   </w:num>
   <w:num w:numId="26" w16cid:durableId="1493988300">
     <w:abstractNumId w:val="3"/>
@@ -7307,16 +7569,19 @@
     <w:abstractNumId w:val="1"/>
   </w:num>
   <w:num w:numId="28" w16cid:durableId="1924608832">
-    <w:abstractNumId w:val="24"/>
+    <w:abstractNumId w:val="25"/>
   </w:num>
   <w:num w:numId="29" w16cid:durableId="1789547659">
-    <w:abstractNumId w:val="4"/>
+    <w:abstractNumId w:val="5"/>
   </w:num>
   <w:num w:numId="30" w16cid:durableId="596136687">
-    <w:abstractNumId w:val="21"/>
+    <w:abstractNumId w:val="22"/>
   </w:num>
   <w:num w:numId="31" w16cid:durableId="1688755291">
-    <w:abstractNumId w:val="16"/>
+    <w:abstractNumId w:val="17"/>
+  </w:num>
+  <w:num w:numId="32" w16cid:durableId="1908802567">
+    <w:abstractNumId w:val="4"/>
   </w:num>
   <w:numIdMacAtCleanup w:val="25"/>
 </w:numbering>

</xml_diff>

<commit_message>
Program testing and handling of null exceptions
</commit_message>
<xml_diff>
--- a/Steam Tag.docx
+++ b/Steam Tag.docx
@@ -2429,31 +2429,7 @@
           <w:sz w:val="22"/>
           <w:szCs w:val="22"/>
         </w:rPr>
-        <w:t xml:space="preserve">8. </w:t>
-      </w:r>
-      <w:proofErr w:type="gramStart"/>
-      <w:r>
-        <w:rPr>
-          <w:rStyle w:val="normaltextrun"/>
-          <w:rFonts w:ascii="Calibri" w:hAnsi="Calibri" w:cs="Calibri"/>
-          <w:b/>
-          <w:bCs/>
-          <w:sz w:val="22"/>
-          <w:szCs w:val="22"/>
-        </w:rPr>
-        <w:t>Post-launch</w:t>
-      </w:r>
-      <w:proofErr w:type="gramEnd"/>
-      <w:r>
-        <w:rPr>
-          <w:rStyle w:val="normaltextrun"/>
-          <w:rFonts w:ascii="Calibri" w:hAnsi="Calibri" w:cs="Calibri"/>
-          <w:b/>
-          <w:bCs/>
-          <w:sz w:val="22"/>
-          <w:szCs w:val="22"/>
-        </w:rPr>
-        <w:t>:</w:t>
+        <w:t>8. Post-launch:</w:t>
       </w:r>
       <w:r>
         <w:rPr>
@@ -3412,11 +3388,9 @@
       <w:pPr>
         <w:spacing w:after="0"/>
       </w:pPr>
-      <w:proofErr w:type="spellStart"/>
       <w:r>
         <w:t>header_image</w:t>
       </w:r>
-      <w:proofErr w:type="spellEnd"/>
       <w:r>
         <w:t xml:space="preserve"> (varchar): The URL of the header image</w:t>
       </w:r>
@@ -3442,15 +3416,7 @@
     </w:p>
     <w:p>
       <w:r>
-        <w:t xml:space="preserve">recommendations": </w:t>
-      </w:r>
-      <w:proofErr w:type="gramStart"/>
-      <w:r>
-        <w:t>{ "</w:t>
-      </w:r>
-      <w:proofErr w:type="gramEnd"/>
-      <w:r>
-        <w:t>total": 133542</w:t>
+        <w:t>recommendations": { "total": 133542</w:t>
       </w:r>
       <w:r>
         <w:t xml:space="preserve"> }</w:t>
@@ -3514,15 +3480,7 @@
         </w:numPr>
       </w:pPr>
       <w:r>
-        <w:t xml:space="preserve">Total recommendations stored in different </w:t>
-      </w:r>
-      <w:proofErr w:type="spellStart"/>
-      <w:r>
-        <w:t>api</w:t>
-      </w:r>
-      <w:proofErr w:type="spellEnd"/>
-      <w:r>
-        <w:t xml:space="preserve"> call to game details</w:t>
+        <w:t>Total recommendations stored in different api call to game details</w:t>
       </w:r>
     </w:p>
     <w:p>
@@ -3534,15 +3492,7 @@
         </w:numPr>
       </w:pPr>
       <w:r>
-        <w:t xml:space="preserve">Second request made to </w:t>
-      </w:r>
-      <w:proofErr w:type="spellStart"/>
-      <w:r>
-        <w:t>AppReviews</w:t>
-      </w:r>
-      <w:proofErr w:type="spellEnd"/>
-      <w:r>
-        <w:t xml:space="preserve"> to retrieve information</w:t>
+        <w:t>Second request made to AppReviews to retrieve information</w:t>
       </w:r>
     </w:p>
     <w:p>
@@ -3658,6 +3608,45 @@
           <w:numId w:val="32"/>
         </w:numPr>
       </w:pPr>
+      <w:r>
+        <w:rPr>
+          <w:rFonts w:ascii="Cascadia Mono" w:hAnsi="Cascadia Mono" w:cs="Cascadia Mono"/>
+          <w:color w:val="000000"/>
+          <w:kern w:val="0"/>
+          <w:sz w:val="19"/>
+          <w:szCs w:val="19"/>
+        </w:rPr>
+        <w:t>[DatabaseGenerated(DatabaseGeneratedOption.None)]</w:t>
+      </w:r>
+      <w:r>
+        <w:rPr>
+          <w:rFonts w:ascii="Cascadia Mono" w:hAnsi="Cascadia Mono" w:cs="Cascadia Mono"/>
+          <w:color w:val="000000"/>
+          <w:kern w:val="0"/>
+          <w:sz w:val="19"/>
+          <w:szCs w:val="19"/>
+        </w:rPr>
+        <w:t xml:space="preserve"> required to prefill the ID key for the game object</w:t>
+      </w:r>
+    </w:p>
+    <w:p>
+      <w:pPr>
+        <w:pStyle w:val="ListParagraph"/>
+        <w:numPr>
+          <w:ilvl w:val="0"/>
+          <w:numId w:val="32"/>
+        </w:numPr>
+      </w:pPr>
+      <w:r>
+        <w:rPr>
+          <w:rFonts w:ascii="Cascadia Mono" w:hAnsi="Cascadia Mono" w:cs="Cascadia Mono"/>
+          <w:color w:val="000000"/>
+          <w:kern w:val="0"/>
+          <w:sz w:val="19"/>
+          <w:szCs w:val="19"/>
+        </w:rPr>
+        <w:t>Not all objects are the same and not all have the same data even when the fields are shared</w:t>
+      </w:r>
     </w:p>
     <w:p>
       <w:pPr>
@@ -3695,15 +3684,7 @@
         <w:spacing w:after="0"/>
       </w:pPr>
       <w:r>
-        <w:t xml:space="preserve">Map the C# object to the database table: You can use a mapping library like </w:t>
-      </w:r>
-      <w:proofErr w:type="spellStart"/>
-      <w:r>
-        <w:t>AutoMapper</w:t>
-      </w:r>
-      <w:proofErr w:type="spellEnd"/>
-      <w:r>
-        <w:t xml:space="preserve"> to map the properties of the C# object to the columns of the corresponding table in the MSSQL database.</w:t>
+        <w:t>Map the C# object to the database table: You can use a mapping library like AutoMapper to map the properties of the C# object to the columns of the corresponding table in the MSSQL database.</w:t>
       </w:r>
     </w:p>
     <w:p>
@@ -3739,20 +3720,7 @@
         <w:spacing w:after="0"/>
       </w:pPr>
       <w:r>
-        <w:t xml:space="preserve">Execute the SQL statement: After you have prepared the SQL statement, you can execute it using your data access technology. You can use a method like </w:t>
-      </w:r>
-      <w:proofErr w:type="spellStart"/>
-      <w:proofErr w:type="gramStart"/>
-      <w:r>
-        <w:t>ExecuteNonQuery</w:t>
-      </w:r>
-      <w:proofErr w:type="spellEnd"/>
-      <w:r>
-        <w:t>(</w:t>
-      </w:r>
-      <w:proofErr w:type="gramEnd"/>
-      <w:r>
-        <w:t>) to insert the data into the database.</w:t>
+        <w:t>Execute the SQL statement: After you have prepared the SQL statement, you can execute it using your data access technology. You can use a method like ExecuteNonQuery() to insert the data into the database.</w:t>
       </w:r>
     </w:p>
     <w:p>
@@ -3772,6 +3740,473 @@
       <w:r>
         <w:t>Close the database connection: After you have finished adding the data to the database, you should close the database connection to free up resources.</w:t>
       </w:r>
+    </w:p>
+    <w:p>
+      <w:pPr>
+        <w:pStyle w:val="Heading2"/>
+      </w:pPr>
+      <w:r>
+        <w:t>Mapping Test Cases</w:t>
+      </w:r>
+    </w:p>
+    <w:tbl>
+      <w:tblPr>
+        <w:tblStyle w:val="TableGrid"/>
+        <w:tblW w:w="0" w:type="auto"/>
+        <w:tblLook w:val="04A0" w:firstRow="1" w:lastRow="0" w:firstColumn="1" w:lastColumn="0" w:noHBand="0" w:noVBand="1"/>
+      </w:tblPr>
+      <w:tblGrid>
+        <w:gridCol w:w="2614"/>
+        <w:gridCol w:w="2614"/>
+        <w:gridCol w:w="2614"/>
+        <w:gridCol w:w="2614"/>
+      </w:tblGrid>
+      <w:tr>
+        <w:tc>
+          <w:tcPr>
+            <w:tcW w:w="2614" w:type="dxa"/>
+          </w:tcPr>
+          <w:p>
+            <w:pPr>
+              <w:rPr>
+                <w:b/>
+                <w:bCs/>
+              </w:rPr>
+            </w:pPr>
+            <w:r>
+              <w:rPr>
+                <w:b/>
+                <w:bCs/>
+              </w:rPr>
+              <w:t>Case</w:t>
+            </w:r>
+          </w:p>
+        </w:tc>
+        <w:tc>
+          <w:tcPr>
+            <w:tcW w:w="2614" w:type="dxa"/>
+          </w:tcPr>
+          <w:p>
+            <w:pPr>
+              <w:rPr>
+                <w:b/>
+                <w:bCs/>
+              </w:rPr>
+            </w:pPr>
+            <w:r>
+              <w:rPr>
+                <w:b/>
+                <w:bCs/>
+              </w:rPr>
+              <w:t>Description</w:t>
+            </w:r>
+          </w:p>
+        </w:tc>
+        <w:tc>
+          <w:tcPr>
+            <w:tcW w:w="2614" w:type="dxa"/>
+          </w:tcPr>
+          <w:p>
+            <w:pPr>
+              <w:rPr>
+                <w:b/>
+                <w:bCs/>
+              </w:rPr>
+            </w:pPr>
+            <w:r>
+              <w:rPr>
+                <w:b/>
+                <w:bCs/>
+              </w:rPr>
+              <w:t>Pass/Fail</w:t>
+            </w:r>
+          </w:p>
+        </w:tc>
+        <w:tc>
+          <w:tcPr>
+            <w:tcW w:w="2614" w:type="dxa"/>
+          </w:tcPr>
+          <w:p>
+            <w:pPr>
+              <w:rPr>
+                <w:b/>
+                <w:bCs/>
+              </w:rPr>
+            </w:pPr>
+            <w:r>
+              <w:rPr>
+                <w:b/>
+                <w:bCs/>
+              </w:rPr>
+              <w:t>Reason</w:t>
+            </w:r>
+          </w:p>
+        </w:tc>
+      </w:tr>
+      <w:tr>
+        <w:tc>
+          <w:tcPr>
+            <w:tcW w:w="2614" w:type="dxa"/>
+          </w:tcPr>
+          <w:p>
+            <w:r>
+              <w:t>Duplicate prevention</w:t>
+            </w:r>
+          </w:p>
+        </w:tc>
+        <w:tc>
+          <w:tcPr>
+            <w:tcW w:w="2614" w:type="dxa"/>
+          </w:tcPr>
+          <w:p>
+            <w:r>
+              <w:t xml:space="preserve">Values in relevant columns are unique. E.g. games with shared devs/publ. are not </w:t>
+            </w:r>
+            <w:r>
+              <w:t>adding duplicate records</w:t>
+            </w:r>
+          </w:p>
+        </w:tc>
+        <w:tc>
+          <w:tcPr>
+            <w:tcW w:w="2614" w:type="dxa"/>
+          </w:tcPr>
+          <w:p/>
+        </w:tc>
+        <w:tc>
+          <w:tcPr>
+            <w:tcW w:w="2614" w:type="dxa"/>
+          </w:tcPr>
+          <w:p/>
+        </w:tc>
+      </w:tr>
+      <w:tr>
+        <w:tc>
+          <w:tcPr>
+            <w:tcW w:w="2614" w:type="dxa"/>
+          </w:tcPr>
+          <w:p>
+            <w:r>
+              <w:t>Updating objects</w:t>
+            </w:r>
+          </w:p>
+        </w:tc>
+        <w:tc>
+          <w:tcPr>
+            <w:tcW w:w="2614" w:type="dxa"/>
+          </w:tcPr>
+          <w:p>
+            <w:r>
+              <w:t>If a values within an object changes the changes will be reflected within the database</w:t>
+            </w:r>
+          </w:p>
+        </w:tc>
+        <w:tc>
+          <w:tcPr>
+            <w:tcW w:w="2614" w:type="dxa"/>
+          </w:tcPr>
+          <w:p/>
+        </w:tc>
+        <w:tc>
+          <w:tcPr>
+            <w:tcW w:w="2614" w:type="dxa"/>
+          </w:tcPr>
+          <w:p/>
+        </w:tc>
+      </w:tr>
+      <w:tr>
+        <w:tc>
+          <w:tcPr>
+            <w:tcW w:w="2614" w:type="dxa"/>
+          </w:tcPr>
+          <w:p>
+            <w:r>
+              <w:t>Simple a</w:t>
+            </w:r>
+            <w:r>
+              <w:t>dd</w:t>
+            </w:r>
+          </w:p>
+        </w:tc>
+        <w:tc>
+          <w:tcPr>
+            <w:tcW w:w="2614" w:type="dxa"/>
+          </w:tcPr>
+          <w:p>
+            <w:r>
+              <w:t xml:space="preserve">New objects </w:t>
+            </w:r>
+            <w:r>
+              <w:t>are correctly</w:t>
+            </w:r>
+            <w:r>
+              <w:t xml:space="preserve"> added to the database</w:t>
+            </w:r>
+          </w:p>
+        </w:tc>
+        <w:tc>
+          <w:tcPr>
+            <w:tcW w:w="2614" w:type="dxa"/>
+          </w:tcPr>
+          <w:p/>
+        </w:tc>
+        <w:tc>
+          <w:tcPr>
+            <w:tcW w:w="2614" w:type="dxa"/>
+          </w:tcPr>
+          <w:p/>
+        </w:tc>
+      </w:tr>
+      <w:tr>
+        <w:tc>
+          <w:tcPr>
+            <w:tcW w:w="2614" w:type="dxa"/>
+          </w:tcPr>
+          <w:p>
+            <w:r>
+              <w:lastRenderedPageBreak/>
+              <w:t>Type: game</w:t>
+            </w:r>
+          </w:p>
+        </w:tc>
+        <w:tc>
+          <w:tcPr>
+            <w:tcW w:w="2614" w:type="dxa"/>
+          </w:tcPr>
+          <w:p>
+            <w:r>
+              <w:t xml:space="preserve">Only objects of the game type are added </w:t>
+            </w:r>
+            <w:r>
+              <w:t>in</w:t>
+            </w:r>
+            <w:r>
+              <w:t>to the database</w:t>
+            </w:r>
+          </w:p>
+        </w:tc>
+        <w:tc>
+          <w:tcPr>
+            <w:tcW w:w="2614" w:type="dxa"/>
+          </w:tcPr>
+          <w:p/>
+        </w:tc>
+        <w:tc>
+          <w:tcPr>
+            <w:tcW w:w="2614" w:type="dxa"/>
+          </w:tcPr>
+          <w:p/>
+        </w:tc>
+      </w:tr>
+      <w:tr>
+        <w:tc>
+          <w:tcPr>
+            <w:tcW w:w="2614" w:type="dxa"/>
+          </w:tcPr>
+          <w:p>
+            <w:r>
+              <w:t>Completeness</w:t>
+            </w:r>
+          </w:p>
+        </w:tc>
+        <w:tc>
+          <w:tcPr>
+            <w:tcW w:w="2614" w:type="dxa"/>
+          </w:tcPr>
+          <w:p>
+            <w:r>
+              <w:t>Data added to the database is complete</w:t>
+            </w:r>
+          </w:p>
+        </w:tc>
+        <w:tc>
+          <w:tcPr>
+            <w:tcW w:w="2614" w:type="dxa"/>
+          </w:tcPr>
+          <w:p/>
+        </w:tc>
+        <w:tc>
+          <w:tcPr>
+            <w:tcW w:w="2614" w:type="dxa"/>
+          </w:tcPr>
+          <w:p/>
+        </w:tc>
+      </w:tr>
+      <w:tr>
+        <w:tc>
+          <w:tcPr>
+            <w:tcW w:w="2614" w:type="dxa"/>
+          </w:tcPr>
+          <w:p>
+            <w:r>
+              <w:t>Record count check</w:t>
+            </w:r>
+          </w:p>
+        </w:tc>
+        <w:tc>
+          <w:tcPr>
+            <w:tcW w:w="2614" w:type="dxa"/>
+          </w:tcPr>
+          <w:p>
+            <w:r>
+              <w:t>Ensures that the expected number of records in the destination database matches that of the source database</w:t>
+            </w:r>
+          </w:p>
+        </w:tc>
+        <w:tc>
+          <w:tcPr>
+            <w:tcW w:w="2614" w:type="dxa"/>
+          </w:tcPr>
+          <w:p/>
+        </w:tc>
+        <w:tc>
+          <w:tcPr>
+            <w:tcW w:w="2614" w:type="dxa"/>
+          </w:tcPr>
+          <w:p/>
+        </w:tc>
+      </w:tr>
+      <w:tr>
+        <w:tc>
+          <w:tcPr>
+            <w:tcW w:w="2614" w:type="dxa"/>
+          </w:tcPr>
+          <w:p>
+            <w:r>
+              <w:t xml:space="preserve">Identity check </w:t>
+            </w:r>
+          </w:p>
+        </w:tc>
+        <w:tc>
+          <w:tcPr>
+            <w:tcW w:w="2614" w:type="dxa"/>
+          </w:tcPr>
+          <w:p>
+            <w:r>
+              <w:t>Allocated identities are correctly assigned</w:t>
+            </w:r>
+          </w:p>
+        </w:tc>
+        <w:tc>
+          <w:tcPr>
+            <w:tcW w:w="2614" w:type="dxa"/>
+          </w:tcPr>
+          <w:p/>
+        </w:tc>
+        <w:tc>
+          <w:tcPr>
+            <w:tcW w:w="2614" w:type="dxa"/>
+          </w:tcPr>
+          <w:p/>
+        </w:tc>
+      </w:tr>
+      <w:tr>
+        <w:tc>
+          <w:tcPr>
+            <w:tcW w:w="2614" w:type="dxa"/>
+          </w:tcPr>
+          <w:p>
+            <w:r>
+              <w:t>Key checking</w:t>
+            </w:r>
+          </w:p>
+        </w:tc>
+        <w:tc>
+          <w:tcPr>
+            <w:tcW w:w="2614" w:type="dxa"/>
+          </w:tcPr>
+          <w:p>
+            <w:r>
+              <w:t>Foreign/primary keys are maintained</w:t>
+            </w:r>
+          </w:p>
+        </w:tc>
+        <w:tc>
+          <w:tcPr>
+            <w:tcW w:w="2614" w:type="dxa"/>
+          </w:tcPr>
+          <w:p/>
+        </w:tc>
+        <w:tc>
+          <w:tcPr>
+            <w:tcW w:w="2614" w:type="dxa"/>
+          </w:tcPr>
+          <w:p/>
+        </w:tc>
+      </w:tr>
+      <w:tr>
+        <w:tc>
+          <w:tcPr>
+            <w:tcW w:w="2614" w:type="dxa"/>
+          </w:tcPr>
+          <w:p>
+            <w:r>
+              <w:t>Data consistency</w:t>
+            </w:r>
+          </w:p>
+        </w:tc>
+        <w:tc>
+          <w:tcPr>
+            <w:tcW w:w="2614" w:type="dxa"/>
+          </w:tcPr>
+          <w:p>
+            <w:r>
+              <w:t>Data is the same in the destination database as its source</w:t>
+            </w:r>
+          </w:p>
+        </w:tc>
+        <w:tc>
+          <w:tcPr>
+            <w:tcW w:w="2614" w:type="dxa"/>
+          </w:tcPr>
+          <w:p/>
+        </w:tc>
+        <w:tc>
+          <w:tcPr>
+            <w:tcW w:w="2614" w:type="dxa"/>
+          </w:tcPr>
+          <w:p/>
+        </w:tc>
+      </w:tr>
+      <w:tr>
+        <w:tc>
+          <w:tcPr>
+            <w:tcW w:w="2614" w:type="dxa"/>
+          </w:tcPr>
+          <w:p>
+            <w:r>
+              <w:t>Mapping</w:t>
+            </w:r>
+          </w:p>
+        </w:tc>
+        <w:tc>
+          <w:tcPr>
+            <w:tcW w:w="2614" w:type="dxa"/>
+          </w:tcPr>
+          <w:p>
+            <w:r>
+              <w:t>Objects are correctly mapped to one another</w:t>
+            </w:r>
+          </w:p>
+        </w:tc>
+        <w:tc>
+          <w:tcPr>
+            <w:tcW w:w="2614" w:type="dxa"/>
+          </w:tcPr>
+          <w:p/>
+        </w:tc>
+        <w:tc>
+          <w:tcPr>
+            <w:tcW w:w="2614" w:type="dxa"/>
+          </w:tcPr>
+          <w:p/>
+        </w:tc>
+      </w:tr>
+    </w:tbl>
+    <w:p>
+      <w:pPr>
+        <w:spacing w:after="0"/>
+      </w:pPr>
     </w:p>
     <w:sectPr>
       <w:pgSz w:w="11906" w:h="16838"/>

</xml_diff>